<commit_message>
Cambio en la tabla Módulo del diagrama relacional
Añadido el campo nombreDB para identificar la base de datos relacionada con el modulo para la diferenciación de estos con los distintos módulos
</commit_message>
<xml_diff>
--- a/Fase1/Fase1_201222632.docx
+++ b/Fase1/Fase1_201222632.docx
@@ -1,6 +1,6 @@
 
 <file path=word/document.xml><?xml version="1.0" encoding="utf-8"?>
-<w:document xmlns:wpc="http://schemas.microsoft.com/office/word/2010/wordprocessingCanvas" xmlns:cx="http://schemas.microsoft.com/office/drawing/2014/chartex" xmlns:mc="http://schemas.openxmlformats.org/markup-compatibility/2006" xmlns:o="urn:schemas-microsoft-com:office:office" xmlns:r="http://schemas.openxmlformats.org/officeDocument/2006/relationships" xmlns:m="http://schemas.openxmlformats.org/officeDocument/2006/math" xmlns:v="urn:schemas-microsoft-com:vml" xmlns:wp14="http://schemas.microsoft.com/office/word/2010/wordprocessingDrawing" xmlns:wp="http://schemas.openxmlformats.org/drawingml/2006/wordprocessingDrawing" xmlns:w10="urn:schemas-microsoft-com:office:word" xmlns:w="http://schemas.openxmlformats.org/wordprocessingml/2006/main" xmlns:w14="http://schemas.microsoft.com/office/word/2010/wordml" xmlns:w15="http://schemas.microsoft.com/office/word/2012/wordml" xmlns:w16se="http://schemas.microsoft.com/office/word/2015/wordml/symex" xmlns:wpg="http://schemas.microsoft.com/office/word/2010/wordprocessingGroup" xmlns:wpi="http://schemas.microsoft.com/office/word/2010/wordprocessingInk" xmlns:wne="http://schemas.microsoft.com/office/word/2006/wordml" xmlns:wps="http://schemas.microsoft.com/office/word/2010/wordprocessingShape" mc:Ignorable="w14 w15 w16se wp14">
+<w:document xmlns:wpc="http://schemas.microsoft.com/office/word/2010/wordprocessingCanvas" xmlns:mc="http://schemas.openxmlformats.org/markup-compatibility/2006" xmlns:o="urn:schemas-microsoft-com:office:office" xmlns:r="http://schemas.openxmlformats.org/officeDocument/2006/relationships" xmlns:m="http://schemas.openxmlformats.org/officeDocument/2006/math" xmlns:v="urn:schemas-microsoft-com:vml" xmlns:wp14="http://schemas.microsoft.com/office/word/2010/wordprocessingDrawing" xmlns:wp="http://schemas.openxmlformats.org/drawingml/2006/wordprocessingDrawing" xmlns:w10="urn:schemas-microsoft-com:office:word" xmlns:w="http://schemas.openxmlformats.org/wordprocessingml/2006/main" xmlns:w14="http://schemas.microsoft.com/office/word/2010/wordml" xmlns:w15="http://schemas.microsoft.com/office/word/2012/wordml" xmlns:wpg="http://schemas.microsoft.com/office/word/2010/wordprocessingGroup" xmlns:wpi="http://schemas.microsoft.com/office/word/2010/wordprocessingInk" xmlns:wne="http://schemas.microsoft.com/office/word/2006/wordml" xmlns:wps="http://schemas.microsoft.com/office/word/2010/wordprocessingShape" mc:Ignorable="w14 w15 wp14">
   <w:body>
     <w:p>
       <w:pPr>
@@ -125,7 +125,7 @@
     </w:p>
     <w:p>
       <w:pPr>
-        <w:pStyle w:val="Ttulo"/>
+        <w:pStyle w:val="Puesto"/>
         <w:rPr>
           <w:rFonts w:ascii="Gotham Book" w:hAnsi="Gotham Book"/>
           <w:color w:val="5E0C11" w:themeColor="accent1" w:themeShade="80"/>
@@ -395,16 +395,8 @@
         <w:rPr>
           <w:lang w:val="es-ES"/>
         </w:rPr>
-        <w:t xml:space="preserve">7 de </w:t>
+        <w:t>7 de Junio</w:t>
       </w:r>
-      <w:proofErr w:type="gramStart"/>
-      <w:r>
-        <w:rPr>
-          <w:lang w:val="es-ES"/>
-        </w:rPr>
-        <w:t>Junio</w:t>
-      </w:r>
-      <w:proofErr w:type="gramEnd"/>
       <w:r>
         <w:rPr>
           <w:lang w:val="es-ES"/>
@@ -4913,15 +4905,7 @@
               <w:t>(Condición de frontera)</w:t>
             </w:r>
             <w:r>
-              <w:t xml:space="preserve"> Modificar hacia un estado donde los servicios de los módulos sean denegados al o </w:t>
-            </w:r>
-            <w:proofErr w:type="gramStart"/>
-            <w:r>
-              <w:t>los usuario</w:t>
-            </w:r>
-            <w:proofErr w:type="gramEnd"/>
-            <w:r>
-              <w:t>(s) si el saldo de la cuenta del usuario que ha adquirido los servicios del ERP llega a un saldo negativo equivalente a 3 meses de pago.</w:t>
+              <w:t xml:space="preserve"> Modificar hacia un estado donde los servicios de los módulos sean denegados al o los usuario(s) si el saldo de la cuenta del usuario que ha adquirido los servicios del ERP llega a un saldo negativo equivalente a 3 meses de pago.</w:t>
             </w:r>
           </w:p>
           <w:p>
@@ -5043,21 +5027,7 @@
               <w:rPr>
                 <w:lang w:val="es-ES" w:eastAsia="es-ES"/>
               </w:rPr>
-              <w:t xml:space="preserve">(Condición de </w:t>
-            </w:r>
-            <w:proofErr w:type="gramStart"/>
-            <w:r>
-              <w:rPr>
-                <w:lang w:val="es-ES" w:eastAsia="es-ES"/>
-              </w:rPr>
-              <w:t>Frontera)El</w:t>
-            </w:r>
-            <w:proofErr w:type="gramEnd"/>
-            <w:r>
-              <w:rPr>
-                <w:lang w:val="es-ES" w:eastAsia="es-ES"/>
-              </w:rPr>
-              <w:t xml:space="preserve"> sistema de </w:t>
+              <w:t xml:space="preserve">(Condición de Frontera)El sistema de </w:t>
             </w:r>
             <w:proofErr w:type="spellStart"/>
             <w:r>
@@ -5309,21 +5279,7 @@
               <w:rPr>
                 <w:lang w:val="es-ES" w:eastAsia="es-ES"/>
               </w:rPr>
-              <w:t xml:space="preserve">Todos los módulos desactivados por falta de pago, deben de ser reactivados y disponibles para su uso en menos de 1 hora luego de haber cancelado el saldo pendiente más </w:t>
-            </w:r>
-            <w:proofErr w:type="gramStart"/>
-            <w:r>
-              <w:rPr>
-                <w:lang w:val="es-ES" w:eastAsia="es-ES"/>
-              </w:rPr>
-              <w:t>una  penalización</w:t>
-            </w:r>
-            <w:proofErr w:type="gramEnd"/>
-            <w:r>
-              <w:rPr>
-                <w:lang w:val="es-ES" w:eastAsia="es-ES"/>
-              </w:rPr>
-              <w:t xml:space="preserve"> a discreción del administrador.</w:t>
+              <w:t>Todos los módulos desactivados por falta de pago, deben de ser reactivados y disponibles para su uso en menos de 1 hora luego de haber cancelado el saldo pendiente más una  penalización a discreción del administrador.</w:t>
             </w:r>
           </w:p>
           <w:p>
@@ -5411,7 +5367,7 @@
             <v:path o:extrusionok="f" gradientshapeok="t" o:connecttype="rect"/>
             <o:lock v:ext="edit" aspectratio="t"/>
           </v:shapetype>
-          <v:shape id="_x0000_i1025" type="#_x0000_t75" style="width:470.2pt;height:365.65pt">
+          <v:shape id="_x0000_i1025" type="#_x0000_t75" style="width:470.45pt;height:365.75pt">
             <v:imagedata r:id="rId8" o:title="diagrama general"/>
           </v:shape>
         </w:pict>
@@ -6594,7 +6550,7 @@
           <w:lang w:val="es-ES" w:eastAsia="es-ES"/>
         </w:rPr>
         <w:pict w14:anchorId="71C08508">
-          <v:shape id="_x0000_i1026" type="#_x0000_t75" style="width:276.1pt;height:207.25pt">
+          <v:shape id="_x0000_i1026" type="#_x0000_t75" style="width:276.05pt;height:207.15pt">
             <v:imagedata r:id="rId9" o:title="CDUE01"/>
           </v:shape>
         </w:pict>
@@ -7296,7 +7252,7 @@
         </w:rPr>
         <w:lastRenderedPageBreak/>
         <w:pict w14:anchorId="72AA5FC1">
-          <v:shape id="_x0000_i1027" type="#_x0000_t75" style="width:276.1pt;height:207.25pt">
+          <v:shape id="_x0000_i1027" type="#_x0000_t75" style="width:276.05pt;height:207.15pt">
             <v:imagedata r:id="rId10" o:title="CDUE02"/>
           </v:shape>
         </w:pict>
@@ -8117,7 +8073,7 @@
         </w:rPr>
         <w:lastRenderedPageBreak/>
         <w:pict w14:anchorId="7D25480D">
-          <v:shape id="_x0000_i1028" type="#_x0000_t75" style="width:276.1pt;height:207.25pt">
+          <v:shape id="_x0000_i1028" type="#_x0000_t75" style="width:276.05pt;height:207.15pt">
             <v:imagedata r:id="rId11" o:title="CDUE03"/>
           </v:shape>
         </w:pict>
@@ -9040,7 +8996,7 @@
         </w:rPr>
         <w:lastRenderedPageBreak/>
         <w:pict w14:anchorId="0C39F600">
-          <v:shape id="_x0000_i1029" type="#_x0000_t75" style="width:276.1pt;height:207.25pt">
+          <v:shape id="_x0000_i1029" type="#_x0000_t75" style="width:276.05pt;height:207.15pt">
             <v:imagedata r:id="rId12" o:title="CDUE04"/>
           </v:shape>
         </w:pict>
@@ -9985,7 +9941,7 @@
         </w:rPr>
         <w:lastRenderedPageBreak/>
         <w:pict w14:anchorId="18DD6854">
-          <v:shape id="_x0000_i1030" type="#_x0000_t75" style="width:276.1pt;height:207.25pt">
+          <v:shape id="_x0000_i1030" type="#_x0000_t75" style="width:276.05pt;height:207.15pt">
             <v:imagedata r:id="rId13" o:title="CDUE05"/>
           </v:shape>
         </w:pict>
@@ -10941,7 +10897,7 @@
         </w:rPr>
         <w:lastRenderedPageBreak/>
         <w:pict w14:anchorId="27D11C23">
-          <v:shape id="_x0000_i1031" type="#_x0000_t75" style="width:276.1pt;height:207.25pt">
+          <v:shape id="_x0000_i1031" type="#_x0000_t75" style="width:276.05pt;height:207.15pt">
             <v:imagedata r:id="rId14" o:title="CDUE06"/>
           </v:shape>
         </w:pict>
@@ -11792,7 +11748,7 @@
         </w:rPr>
         <w:lastRenderedPageBreak/>
         <w:pict w14:anchorId="0126A43A">
-          <v:shape id="_x0000_i1032" type="#_x0000_t75" style="width:276.1pt;height:207.25pt">
+          <v:shape id="_x0000_i1032" type="#_x0000_t75" style="width:276.05pt;height:207.15pt">
             <v:imagedata r:id="rId15" o:title="CDUE07"/>
           </v:shape>
         </w:pict>
@@ -12732,7 +12688,7 @@
         </w:rPr>
         <w:lastRenderedPageBreak/>
         <w:pict w14:anchorId="3247F7F6">
-          <v:shape id="_x0000_i1033" type="#_x0000_t75" style="width:276.1pt;height:207.25pt">
+          <v:shape id="_x0000_i1033" type="#_x0000_t75" style="width:276.05pt;height:207.15pt">
             <v:imagedata r:id="rId16" o:title="CDUE08"/>
           </v:shape>
         </w:pict>
@@ -13696,7 +13652,7 @@
                 <w:lang w:val="es-ES"/>
               </w:rPr>
               <w:pict w14:anchorId="2DFE2460">
-                <v:shape id="_x0000_i1034" type="#_x0000_t75" style="width:276.1pt;height:207.25pt">
+                <v:shape id="_x0000_i1034" type="#_x0000_t75" style="width:276.05pt;height:207.15pt">
                   <v:imagedata r:id="rId17" o:title="CDUE09"/>
                 </v:shape>
               </w:pict>
@@ -14650,7 +14606,7 @@
           <w:lang w:val="es-ES" w:eastAsia="es-ES"/>
         </w:rPr>
         <w:pict w14:anchorId="3A579237">
-          <v:shape id="_x0000_i1035" type="#_x0000_t75" style="width:276.1pt;height:207.25pt">
+          <v:shape id="_x0000_i1035" type="#_x0000_t75" style="width:276.05pt;height:207.15pt">
             <v:imagedata r:id="rId18" o:title="CDUE10"/>
           </v:shape>
         </w:pict>
@@ -15231,15 +15187,7 @@
               <w:cnfStyle w:val="000000000000" w:firstRow="0" w:lastRow="0" w:firstColumn="0" w:lastColumn="0" w:oddVBand="0" w:evenVBand="0" w:oddHBand="0" w:evenHBand="0" w:firstRowFirstColumn="0" w:firstRowLastColumn="0" w:lastRowFirstColumn="0" w:lastRowLastColumn="0"/>
             </w:pPr>
             <w:r>
-              <w:t>Seleccionar Eliminar o des-</w:t>
-            </w:r>
-            <w:proofErr w:type="gramStart"/>
-            <w:r>
-              <w:t>habilitar  Usuario</w:t>
-            </w:r>
-            <w:proofErr w:type="gramEnd"/>
-            <w:r>
-              <w:t>.</w:t>
+              <w:t>Seleccionar Eliminar o des-habilitar  Usuario.</w:t>
             </w:r>
           </w:p>
           <w:p>
@@ -15698,7 +15646,7 @@
           <w:lang w:val="es-ES" w:eastAsia="es-ES"/>
         </w:rPr>
         <w:pict w14:anchorId="6E751FA1">
-          <v:shape id="_x0000_i1036" type="#_x0000_t75" style="width:470.2pt;height:270.45pt">
+          <v:shape id="_x0000_i1036" type="#_x0000_t75" style="width:470pt;height:270.35pt">
             <v:imagedata r:id="rId19" o:title="Diagrama Conceptual"/>
           </v:shape>
         </w:pict>
@@ -15757,10 +15705,150 @@
       </w:pPr>
       <w:r>
         <w:rPr>
+          <w:noProof/>
           <w:lang w:val="es-ES" w:eastAsia="es-ES"/>
         </w:rPr>
+        <mc:AlternateContent>
+          <mc:Choice Requires="wps">
+            <w:drawing>
+              <wp:anchor distT="45720" distB="45720" distL="114300" distR="114300" simplePos="0" relativeHeight="251659264" behindDoc="0" locked="0" layoutInCell="1" allowOverlap="1" wp14:anchorId="3D4FF2DB" wp14:editId="4CB0041A">
+                <wp:simplePos x="0" y="0"/>
+                <wp:positionH relativeFrom="column">
+                  <wp:posOffset>4944998</wp:posOffset>
+                </wp:positionH>
+                <wp:positionV relativeFrom="paragraph">
+                  <wp:posOffset>4675415</wp:posOffset>
+                </wp:positionV>
+                <wp:extent cx="1003257" cy="207564"/>
+                <wp:effectExtent l="0" t="0" r="26035" b="21590"/>
+                <wp:wrapNone/>
+                <wp:docPr id="217" name="Cuadro de texto 2"/>
+                <wp:cNvGraphicFramePr>
+                  <a:graphicFrameLocks xmlns:a="http://schemas.openxmlformats.org/drawingml/2006/main"/>
+                </wp:cNvGraphicFramePr>
+                <a:graphic xmlns:a="http://schemas.openxmlformats.org/drawingml/2006/main">
+                  <a:graphicData uri="http://schemas.microsoft.com/office/word/2010/wordprocessingShape">
+                    <wps:wsp>
+                      <wps:cNvSpPr txBox="1">
+                        <a:spLocks noChangeArrowheads="1"/>
+                      </wps:cNvSpPr>
+                      <wps:spPr bwMode="auto">
+                        <a:xfrm>
+                          <a:off x="0" y="0"/>
+                          <a:ext cx="1003257" cy="207564"/>
+                        </a:xfrm>
+                        <a:prstGeom prst="rect">
+                          <a:avLst/>
+                        </a:prstGeom>
+                        <a:solidFill>
+                          <a:schemeClr val="accent2">
+                            <a:lumMod val="40000"/>
+                            <a:lumOff val="60000"/>
+                          </a:schemeClr>
+                        </a:solidFill>
+                        <a:ln w="9525">
+                          <a:solidFill>
+                            <a:schemeClr val="accent2">
+                              <a:lumMod val="40000"/>
+                              <a:lumOff val="60000"/>
+                            </a:schemeClr>
+                          </a:solidFill>
+                          <a:miter lim="800000"/>
+                          <a:headEnd/>
+                          <a:tailEnd/>
+                        </a:ln>
+                      </wps:spPr>
+                      <wps:txbx>
+                        <w:txbxContent>
+                          <w:p>
+                            <w:pPr>
+                              <w:rPr>
+                                <w:color w:val="0099FF"/>
+                                <w:sz w:val="10"/>
+                                <w:lang w:val="en-US"/>
+                              </w:rPr>
+                            </w:pPr>
+                            <w:r>
+                              <w:rPr>
+                                <w:color w:val="0099FF"/>
+                                <w:sz w:val="10"/>
+                                <w:lang w:val="en-US"/>
+                              </w:rPr>
+                              <w:t xml:space="preserve">             </w:t>
+                            </w:r>
+                            <w:r>
+                              <w:rPr>
+                                <w:color w:val="0099FF"/>
+                                <w:sz w:val="10"/>
+                                <w:lang w:val="en-US"/>
+                              </w:rPr>
+                              <w:t>nombreDB</w:t>
+                            </w:r>
+                          </w:p>
+                        </w:txbxContent>
+                      </wps:txbx>
+                      <wps:bodyPr rot="0" vert="horz" wrap="square" lIns="91440" tIns="45720" rIns="91440" bIns="45720" anchor="t" anchorCtr="0">
+                        <a:noAutofit/>
+                      </wps:bodyPr>
+                    </wps:wsp>
+                  </a:graphicData>
+                </a:graphic>
+                <wp14:sizeRelH relativeFrom="margin">
+                  <wp14:pctWidth>0</wp14:pctWidth>
+                </wp14:sizeRelH>
+                <wp14:sizeRelV relativeFrom="margin">
+                  <wp14:pctHeight>0</wp14:pctHeight>
+                </wp14:sizeRelV>
+              </wp:anchor>
+            </w:drawing>
+          </mc:Choice>
+          <mc:Fallback>
+            <w:pict>
+              <v:shapetype w14:anchorId="3D4FF2DB" id="_x0000_t202" coordsize="21600,21600" o:spt="202" path="m,l,21600r21600,l21600,xe">
+                <v:stroke joinstyle="miter"/>
+                <v:path gradientshapeok="t" o:connecttype="rect"/>
+              </v:shapetype>
+              <v:shape id="Cuadro de texto 2" o:spid="_x0000_s1026" type="#_x0000_t202" style="position:absolute;margin-left:389.35pt;margin-top:368.15pt;width:79pt;height:16.35pt;z-index:251659264;visibility:visible;mso-wrap-style:square;mso-width-percent:0;mso-height-percent:0;mso-wrap-distance-left:9pt;mso-wrap-distance-top:3.6pt;mso-wrap-distance-right:9pt;mso-wrap-distance-bottom:3.6pt;mso-position-horizontal:absolute;mso-position-horizontal-relative:text;mso-position-vertical:absolute;mso-position-vertical-relative:text;mso-width-percent:0;mso-height-percent:0;mso-width-relative:margin;mso-height-relative:margin;v-text-anchor:top" o:gfxdata="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" fillcolor="#cfcfce [1301]" strokecolor="#cfcfce [1301]">
+                <v:textbox>
+                  <w:txbxContent>
+                    <w:p>
+                      <w:pPr>
+                        <w:rPr>
+                          <w:color w:val="0099FF"/>
+                          <w:sz w:val="10"/>
+                          <w:lang w:val="en-US"/>
+                        </w:rPr>
+                      </w:pPr>
+                      <w:r>
+                        <w:rPr>
+                          <w:color w:val="0099FF"/>
+                          <w:sz w:val="10"/>
+                          <w:lang w:val="en-US"/>
+                        </w:rPr>
+                        <w:t xml:space="preserve">             </w:t>
+                      </w:r>
+                      <w:r>
+                        <w:rPr>
+                          <w:color w:val="0099FF"/>
+                          <w:sz w:val="10"/>
+                          <w:lang w:val="en-US"/>
+                        </w:rPr>
+                        <w:t>nombreDB</w:t>
+                      </w:r>
+                    </w:p>
+                  </w:txbxContent>
+                </v:textbox>
+              </v:shape>
+            </w:pict>
+          </mc:Fallback>
+        </mc:AlternateContent>
+      </w:r>
+      <w:r>
+        <w:rPr>
+          <w:lang w:val="es-ES" w:eastAsia="es-ES"/>
+        </w:rPr>
         <w:pict w14:anchorId="43C45526">
-          <v:shape id="_x0000_i1037" type="#_x0000_t75" style="width:469.55pt;height:372.5pt">
+          <v:shape id="_x0000_i1037" type="#_x0000_t75" style="width:469.55pt;height:372.8pt">
             <v:imagedata r:id="rId20" o:title="diagrama relacional"/>
           </v:shape>
         </w:pict>
@@ -15793,6 +15881,8 @@
           <w:lang w:val="es-ES" w:eastAsia="es-ES"/>
         </w:rPr>
       </w:pPr>
+      <w:bookmarkStart w:id="16" w:name="_GoBack"/>
+      <w:bookmarkEnd w:id="16"/>
     </w:p>
     <w:p>
       <w:pPr>
@@ -15847,12 +15937,12 @@
       <w:pPr>
         <w:pStyle w:val="Ttulo1"/>
       </w:pPr>
-      <w:bookmarkStart w:id="16" w:name="_Toc501005519"/>
+      <w:bookmarkStart w:id="17" w:name="_Toc501005519"/>
       <w:r>
         <w:lastRenderedPageBreak/>
         <w:t>Glosario inicial</w:t>
       </w:r>
-      <w:bookmarkEnd w:id="16"/>
+      <w:bookmarkEnd w:id="17"/>
     </w:p>
     <w:p>
       <w:pPr>
@@ -16366,8 +16456,6 @@
           <w:lang w:val="es-ES" w:eastAsia="es-ES"/>
         </w:rPr>
       </w:pPr>
-      <w:bookmarkStart w:id="17" w:name="_GoBack"/>
-      <w:bookmarkEnd w:id="17"/>
     </w:p>
     <w:p>
       <w:pPr>
@@ -16404,7 +16492,7 @@
 </file>
 
 <file path=word/endnotes.xml><?xml version="1.0" encoding="utf-8"?>
-<w:endnotes xmlns:wpc="http://schemas.microsoft.com/office/word/2010/wordprocessingCanvas" xmlns:cx="http://schemas.microsoft.com/office/drawing/2014/chartex" xmlns:mc="http://schemas.openxmlformats.org/markup-compatibility/2006" xmlns:o="urn:schemas-microsoft-com:office:office" xmlns:r="http://schemas.openxmlformats.org/officeDocument/2006/relationships" xmlns:m="http://schemas.openxmlformats.org/officeDocument/2006/math" xmlns:v="urn:schemas-microsoft-com:vml" xmlns:wp14="http://schemas.microsoft.com/office/word/2010/wordprocessingDrawing" xmlns:wp="http://schemas.openxmlformats.org/drawingml/2006/wordprocessingDrawing" xmlns:w10="urn:schemas-microsoft-com:office:word" xmlns:w="http://schemas.openxmlformats.org/wordprocessingml/2006/main" xmlns:w14="http://schemas.microsoft.com/office/word/2010/wordml" xmlns:w15="http://schemas.microsoft.com/office/word/2012/wordml" xmlns:w16se="http://schemas.microsoft.com/office/word/2015/wordml/symex" xmlns:wpg="http://schemas.microsoft.com/office/word/2010/wordprocessingGroup" xmlns:wpi="http://schemas.microsoft.com/office/word/2010/wordprocessingInk" xmlns:wne="http://schemas.microsoft.com/office/word/2006/wordml" xmlns:wps="http://schemas.microsoft.com/office/word/2010/wordprocessingShape" mc:Ignorable="w14 w15 w16se wp14">
+<w:endnotes xmlns:wpc="http://schemas.microsoft.com/office/word/2010/wordprocessingCanvas" xmlns:mc="http://schemas.openxmlformats.org/markup-compatibility/2006" xmlns:o="urn:schemas-microsoft-com:office:office" xmlns:r="http://schemas.openxmlformats.org/officeDocument/2006/relationships" xmlns:m="http://schemas.openxmlformats.org/officeDocument/2006/math" xmlns:v="urn:schemas-microsoft-com:vml" xmlns:wp14="http://schemas.microsoft.com/office/word/2010/wordprocessingDrawing" xmlns:wp="http://schemas.openxmlformats.org/drawingml/2006/wordprocessingDrawing" xmlns:w10="urn:schemas-microsoft-com:office:word" xmlns:w="http://schemas.openxmlformats.org/wordprocessingml/2006/main" xmlns:w14="http://schemas.microsoft.com/office/word/2010/wordml" xmlns:w15="http://schemas.microsoft.com/office/word/2012/wordml" xmlns:wpg="http://schemas.microsoft.com/office/word/2010/wordprocessingGroup" xmlns:wpi="http://schemas.microsoft.com/office/word/2010/wordprocessingInk" xmlns:wne="http://schemas.microsoft.com/office/word/2006/wordml" xmlns:wps="http://schemas.microsoft.com/office/word/2010/wordprocessingShape" mc:Ignorable="w14 w15 wp14">
   <w:endnote w:type="separator" w:id="-1">
     <w:p>
       <w:r>
@@ -16423,7 +16511,7 @@
 </file>
 
 <file path=word/footer1.xml><?xml version="1.0" encoding="utf-8"?>
-<w:ftr xmlns:wpc="http://schemas.microsoft.com/office/word/2010/wordprocessingCanvas" xmlns:cx="http://schemas.microsoft.com/office/drawing/2014/chartex" xmlns:mc="http://schemas.openxmlformats.org/markup-compatibility/2006" xmlns:o="urn:schemas-microsoft-com:office:office" xmlns:r="http://schemas.openxmlformats.org/officeDocument/2006/relationships" xmlns:m="http://schemas.openxmlformats.org/officeDocument/2006/math" xmlns:v="urn:schemas-microsoft-com:vml" xmlns:wp14="http://schemas.microsoft.com/office/word/2010/wordprocessingDrawing" xmlns:wp="http://schemas.openxmlformats.org/drawingml/2006/wordprocessingDrawing" xmlns:w10="urn:schemas-microsoft-com:office:word" xmlns:w="http://schemas.openxmlformats.org/wordprocessingml/2006/main" xmlns:w14="http://schemas.microsoft.com/office/word/2010/wordml" xmlns:w15="http://schemas.microsoft.com/office/word/2012/wordml" xmlns:w16se="http://schemas.microsoft.com/office/word/2015/wordml/symex" xmlns:wpg="http://schemas.microsoft.com/office/word/2010/wordprocessingGroup" xmlns:wpi="http://schemas.microsoft.com/office/word/2010/wordprocessingInk" xmlns:wne="http://schemas.microsoft.com/office/word/2006/wordml" xmlns:wps="http://schemas.microsoft.com/office/word/2010/wordprocessingShape" mc:Ignorable="w14 w15 w16se wp14">
+<w:ftr xmlns:wpc="http://schemas.microsoft.com/office/word/2010/wordprocessingCanvas" xmlns:mc="http://schemas.openxmlformats.org/markup-compatibility/2006" xmlns:o="urn:schemas-microsoft-com:office:office" xmlns:r="http://schemas.openxmlformats.org/officeDocument/2006/relationships" xmlns:m="http://schemas.openxmlformats.org/officeDocument/2006/math" xmlns:v="urn:schemas-microsoft-com:vml" xmlns:wp14="http://schemas.microsoft.com/office/word/2010/wordprocessingDrawing" xmlns:wp="http://schemas.openxmlformats.org/drawingml/2006/wordprocessingDrawing" xmlns:w10="urn:schemas-microsoft-com:office:word" xmlns:w="http://schemas.openxmlformats.org/wordprocessingml/2006/main" xmlns:w14="http://schemas.microsoft.com/office/word/2010/wordml" xmlns:w15="http://schemas.microsoft.com/office/word/2012/wordml" xmlns:wpg="http://schemas.microsoft.com/office/word/2010/wordprocessingGroup" xmlns:wpi="http://schemas.microsoft.com/office/word/2010/wordprocessingInk" xmlns:wne="http://schemas.microsoft.com/office/word/2006/wordml" xmlns:wps="http://schemas.microsoft.com/office/word/2010/wordprocessingShape" mc:Ignorable="w14 w15 wp14">
   <w:p>
     <w:pPr>
       <w:pStyle w:val="Piedepgina"/>
@@ -16462,7 +16550,7 @@
 </file>
 
 <file path=word/footer2.xml><?xml version="1.0" encoding="utf-8"?>
-<w:ftr xmlns:wpc="http://schemas.microsoft.com/office/word/2010/wordprocessingCanvas" xmlns:cx="http://schemas.microsoft.com/office/drawing/2014/chartex" xmlns:mc="http://schemas.openxmlformats.org/markup-compatibility/2006" xmlns:o="urn:schemas-microsoft-com:office:office" xmlns:r="http://schemas.openxmlformats.org/officeDocument/2006/relationships" xmlns:m="http://schemas.openxmlformats.org/officeDocument/2006/math" xmlns:v="urn:schemas-microsoft-com:vml" xmlns:wp14="http://schemas.microsoft.com/office/word/2010/wordprocessingDrawing" xmlns:wp="http://schemas.openxmlformats.org/drawingml/2006/wordprocessingDrawing" xmlns:w10="urn:schemas-microsoft-com:office:word" xmlns:w="http://schemas.openxmlformats.org/wordprocessingml/2006/main" xmlns:w14="http://schemas.microsoft.com/office/word/2010/wordml" xmlns:w15="http://schemas.microsoft.com/office/word/2012/wordml" xmlns:w16se="http://schemas.microsoft.com/office/word/2015/wordml/symex" xmlns:wpg="http://schemas.microsoft.com/office/word/2010/wordprocessingGroup" xmlns:wpi="http://schemas.microsoft.com/office/word/2010/wordprocessingInk" xmlns:wne="http://schemas.microsoft.com/office/word/2006/wordml" xmlns:wps="http://schemas.microsoft.com/office/word/2010/wordprocessingShape" mc:Ignorable="w14 w15 w16se wp14">
+<w:ftr xmlns:wpc="http://schemas.microsoft.com/office/word/2010/wordprocessingCanvas" xmlns:mc="http://schemas.openxmlformats.org/markup-compatibility/2006" xmlns:o="urn:schemas-microsoft-com:office:office" xmlns:r="http://schemas.openxmlformats.org/officeDocument/2006/relationships" xmlns:m="http://schemas.openxmlformats.org/officeDocument/2006/math" xmlns:v="urn:schemas-microsoft-com:vml" xmlns:wp14="http://schemas.microsoft.com/office/word/2010/wordprocessingDrawing" xmlns:wp="http://schemas.openxmlformats.org/drawingml/2006/wordprocessingDrawing" xmlns:w10="urn:schemas-microsoft-com:office:word" xmlns:w="http://schemas.openxmlformats.org/wordprocessingml/2006/main" xmlns:w14="http://schemas.microsoft.com/office/word/2010/wordml" xmlns:w15="http://schemas.microsoft.com/office/word/2012/wordml" xmlns:wpg="http://schemas.microsoft.com/office/word/2010/wordprocessingGroup" xmlns:wpi="http://schemas.microsoft.com/office/word/2010/wordprocessingInk" xmlns:wne="http://schemas.microsoft.com/office/word/2006/wordml" xmlns:wps="http://schemas.microsoft.com/office/word/2010/wordprocessingShape" mc:Ignorable="w14 w15 wp14">
   <w:p>
     <w:pPr>
       <w:pStyle w:val="Piedepgina"/>
@@ -16532,7 +16620,7 @@
     <w:r>
       <w:rPr>
         <w:noProof/>
-        <w:lang w:val="en-US" w:eastAsia="ja-JP"/>
+        <w:lang w:val="es-GT" w:eastAsia="es-GT"/>
       </w:rPr>
       <mc:AlternateContent>
         <mc:Choice Requires="wps">
@@ -16735,7 +16823,7 @@
             </wp:anchor>
           </w:drawing>
         </mc:Choice>
-        <mc:Fallback>
+        <mc:Fallback xmlns:w16se="http://schemas.microsoft.com/office/word/2015/wordml/symex" xmlns:cx="http://schemas.microsoft.com/office/drawing/2014/chartex">
           <w:pict>
             <v:rect w14:anchorId="659C5071" id="Rectángulo 26" o:spid="_x0000_s1026" style="position:absolute;margin-left:0;margin-top:0;width:468.15pt;height:53.35pt;z-index:251665408;visibility:visible;mso-wrap-style:square;mso-width-percent:0;mso-height-percent:0;mso-wrap-distance-left:9pt;mso-wrap-distance-top:0;mso-wrap-distance-right:9pt;mso-wrap-distance-bottom:0;mso-position-horizontal:absolute;mso-position-horizontal-relative:text;mso-position-vertical:absolute;mso-position-vertical-relative:text;mso-width-percent:0;mso-height-percent:0;mso-width-relative:margin;mso-height-relative:margin;v-text-anchor:middle" o:gfxdata="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" filled="f" strokecolor="#feffff [3201]" strokeweight="1.5pt">
               <v:textbox inset=",,2.5mm">
@@ -16903,7 +16991,7 @@
 </file>
 
 <file path=word/footnotes.xml><?xml version="1.0" encoding="utf-8"?>
-<w:footnotes xmlns:wpc="http://schemas.microsoft.com/office/word/2010/wordprocessingCanvas" xmlns:cx="http://schemas.microsoft.com/office/drawing/2014/chartex" xmlns:mc="http://schemas.openxmlformats.org/markup-compatibility/2006" xmlns:o="urn:schemas-microsoft-com:office:office" xmlns:r="http://schemas.openxmlformats.org/officeDocument/2006/relationships" xmlns:m="http://schemas.openxmlformats.org/officeDocument/2006/math" xmlns:v="urn:schemas-microsoft-com:vml" xmlns:wp14="http://schemas.microsoft.com/office/word/2010/wordprocessingDrawing" xmlns:wp="http://schemas.openxmlformats.org/drawingml/2006/wordprocessingDrawing" xmlns:w10="urn:schemas-microsoft-com:office:word" xmlns:w="http://schemas.openxmlformats.org/wordprocessingml/2006/main" xmlns:w14="http://schemas.microsoft.com/office/word/2010/wordml" xmlns:w15="http://schemas.microsoft.com/office/word/2012/wordml" xmlns:w16se="http://schemas.microsoft.com/office/word/2015/wordml/symex" xmlns:wpg="http://schemas.microsoft.com/office/word/2010/wordprocessingGroup" xmlns:wpi="http://schemas.microsoft.com/office/word/2010/wordprocessingInk" xmlns:wne="http://schemas.microsoft.com/office/word/2006/wordml" xmlns:wps="http://schemas.microsoft.com/office/word/2010/wordprocessingShape" mc:Ignorable="w14 w15 w16se wp14">
+<w:footnotes xmlns:wpc="http://schemas.microsoft.com/office/word/2010/wordprocessingCanvas" xmlns:mc="http://schemas.openxmlformats.org/markup-compatibility/2006" xmlns:o="urn:schemas-microsoft-com:office:office" xmlns:r="http://schemas.openxmlformats.org/officeDocument/2006/relationships" xmlns:m="http://schemas.openxmlformats.org/officeDocument/2006/math" xmlns:v="urn:schemas-microsoft-com:vml" xmlns:wp14="http://schemas.microsoft.com/office/word/2010/wordprocessingDrawing" xmlns:wp="http://schemas.openxmlformats.org/drawingml/2006/wordprocessingDrawing" xmlns:w10="urn:schemas-microsoft-com:office:word" xmlns:w="http://schemas.openxmlformats.org/wordprocessingml/2006/main" xmlns:w14="http://schemas.microsoft.com/office/word/2010/wordml" xmlns:w15="http://schemas.microsoft.com/office/word/2012/wordml" xmlns:wpg="http://schemas.microsoft.com/office/word/2010/wordprocessingGroup" xmlns:wpi="http://schemas.microsoft.com/office/word/2010/wordprocessingInk" xmlns:wne="http://schemas.microsoft.com/office/word/2006/wordml" xmlns:wps="http://schemas.microsoft.com/office/word/2010/wordprocessingShape" mc:Ignorable="w14 w15 wp14">
   <w:footnote w:type="separator" w:id="-1">
     <w:p>
       <w:r>
@@ -16922,7 +17010,7 @@
 </file>
 
 <file path=word/header1.xml><?xml version="1.0" encoding="utf-8"?>
-<w:hdr xmlns:wpc="http://schemas.microsoft.com/office/word/2010/wordprocessingCanvas" xmlns:cx="http://schemas.microsoft.com/office/drawing/2014/chartex" xmlns:mc="http://schemas.openxmlformats.org/markup-compatibility/2006" xmlns:o="urn:schemas-microsoft-com:office:office" xmlns:r="http://schemas.openxmlformats.org/officeDocument/2006/relationships" xmlns:m="http://schemas.openxmlformats.org/officeDocument/2006/math" xmlns:v="urn:schemas-microsoft-com:vml" xmlns:wp14="http://schemas.microsoft.com/office/word/2010/wordprocessingDrawing" xmlns:wp="http://schemas.openxmlformats.org/drawingml/2006/wordprocessingDrawing" xmlns:w10="urn:schemas-microsoft-com:office:word" xmlns:w="http://schemas.openxmlformats.org/wordprocessingml/2006/main" xmlns:w14="http://schemas.microsoft.com/office/word/2010/wordml" xmlns:w15="http://schemas.microsoft.com/office/word/2012/wordml" xmlns:w16se="http://schemas.microsoft.com/office/word/2015/wordml/symex" xmlns:wpg="http://schemas.microsoft.com/office/word/2010/wordprocessingGroup" xmlns:wpi="http://schemas.microsoft.com/office/word/2010/wordprocessingInk" xmlns:wne="http://schemas.microsoft.com/office/word/2006/wordml" xmlns:wps="http://schemas.microsoft.com/office/word/2010/wordprocessingShape" mc:Ignorable="w14 w15 w16se wp14">
+<w:hdr xmlns:wpc="http://schemas.microsoft.com/office/word/2010/wordprocessingCanvas" xmlns:mc="http://schemas.openxmlformats.org/markup-compatibility/2006" xmlns:o="urn:schemas-microsoft-com:office:office" xmlns:r="http://schemas.openxmlformats.org/officeDocument/2006/relationships" xmlns:m="http://schemas.openxmlformats.org/officeDocument/2006/math" xmlns:v="urn:schemas-microsoft-com:vml" xmlns:wp14="http://schemas.microsoft.com/office/word/2010/wordprocessingDrawing" xmlns:wp="http://schemas.openxmlformats.org/drawingml/2006/wordprocessingDrawing" xmlns:w10="urn:schemas-microsoft-com:office:word" xmlns:w="http://schemas.openxmlformats.org/wordprocessingml/2006/main" xmlns:w14="http://schemas.microsoft.com/office/word/2010/wordml" xmlns:w15="http://schemas.microsoft.com/office/word/2012/wordml" xmlns:wpg="http://schemas.microsoft.com/office/word/2010/wordprocessingGroup" xmlns:wpi="http://schemas.microsoft.com/office/word/2010/wordprocessingInk" xmlns:wne="http://schemas.microsoft.com/office/word/2006/wordml" xmlns:wps="http://schemas.microsoft.com/office/word/2010/wordprocessingShape" mc:Ignorable="w14 w15 wp14">
   <w:p>
     <w:pPr>
       <w:tabs>
@@ -16939,7 +17027,7 @@
       <w:rPr>
         <w:noProof/>
         <w:color w:val="0377B3" w:themeColor="accent4"/>
-        <w:lang w:val="en-US" w:eastAsia="ja-JP"/>
+        <w:lang w:val="es-GT" w:eastAsia="es-GT"/>
       </w:rPr>
       <w:drawing>
         <wp:anchor distT="0" distB="0" distL="114300" distR="114300" simplePos="0" relativeHeight="251666432" behindDoc="0" locked="0" layoutInCell="1" allowOverlap="1" wp14:anchorId="631B3557" wp14:editId="749D81C9">
@@ -17012,7 +17100,7 @@
         <w:color w:val="0377B3" w:themeColor="accent4"/>
         <w:sz w:val="18"/>
         <w:szCs w:val="18"/>
-        <w:lang w:val="en-US" w:eastAsia="ja-JP"/>
+        <w:lang w:val="es-GT" w:eastAsia="es-GT"/>
       </w:rPr>
       <mc:AlternateContent>
         <mc:Choice Requires="wps">
@@ -17071,7 +17159,7 @@
             </wp:anchor>
           </w:drawing>
         </mc:Choice>
-        <mc:Fallback xmlns:cx1="http://schemas.microsoft.com/office/drawing/2015/9/8/chartex">
+        <mc:Fallback xmlns:cx1="http://schemas.microsoft.com/office/drawing/2015/9/8/chartex" xmlns:w16se="http://schemas.microsoft.com/office/word/2015/wordml/symex" xmlns:cx="http://schemas.microsoft.com/office/drawing/2014/chartex">
           <w:pict>
             <v:line w14:anchorId="74624120" id="Conector recto 19" o:spid="_x0000_s1026" style="position:absolute;z-index:251660288;visibility:visible;mso-wrap-style:square;mso-width-percent:0;mso-height-percent:0;mso-wrap-distance-left:9pt;mso-wrap-distance-top:0;mso-wrap-distance-right:9pt;mso-wrap-distance-bottom:0;mso-position-horizontal:absolute;mso-position-horizontal-relative:text;mso-position-vertical:absolute;mso-position-vertical-relative:text;mso-width-percent:0;mso-height-percent:0;mso-width-relative:margin;mso-height-relative:margin" from="-24.6pt,36.7pt" to="485.6pt,37pt" o:gfxdata="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" strokecolor="#0377b3 [3207]"/>
           </w:pict>
@@ -17113,8 +17201,8 @@
 </file>
 
 <file path=word/numbering.xml><?xml version="1.0" encoding="utf-8"?>
-<w:numbering xmlns:wpc="http://schemas.microsoft.com/office/word/2010/wordprocessingCanvas" xmlns:cx="http://schemas.microsoft.com/office/drawing/2014/chartex" xmlns:mc="http://schemas.openxmlformats.org/markup-compatibility/2006" xmlns:o="urn:schemas-microsoft-com:office:office" xmlns:r="http://schemas.openxmlformats.org/officeDocument/2006/relationships" xmlns:m="http://schemas.openxmlformats.org/officeDocument/2006/math" xmlns:v="urn:schemas-microsoft-com:vml" xmlns:wp14="http://schemas.microsoft.com/office/word/2010/wordprocessingDrawing" xmlns:wp="http://schemas.openxmlformats.org/drawingml/2006/wordprocessingDrawing" xmlns:w10="urn:schemas-microsoft-com:office:word" xmlns:w="http://schemas.openxmlformats.org/wordprocessingml/2006/main" xmlns:w14="http://schemas.microsoft.com/office/word/2010/wordml" xmlns:w15="http://schemas.microsoft.com/office/word/2012/wordml" xmlns:w16se="http://schemas.microsoft.com/office/word/2015/wordml/symex" xmlns:wpg="http://schemas.microsoft.com/office/word/2010/wordprocessingGroup" xmlns:wpi="http://schemas.microsoft.com/office/word/2010/wordprocessingInk" xmlns:wne="http://schemas.microsoft.com/office/word/2006/wordml" xmlns:wps="http://schemas.microsoft.com/office/word/2010/wordprocessingShape" mc:Ignorable="w14 w15 w16se wp14">
-  <w:abstractNum w:abstractNumId="0" w15:restartNumberingAfterBreak="0">
+<w:numbering xmlns:wpc="http://schemas.microsoft.com/office/word/2010/wordprocessingCanvas" xmlns:mc="http://schemas.openxmlformats.org/markup-compatibility/2006" xmlns:o="urn:schemas-microsoft-com:office:office" xmlns:r="http://schemas.openxmlformats.org/officeDocument/2006/relationships" xmlns:m="http://schemas.openxmlformats.org/officeDocument/2006/math" xmlns:v="urn:schemas-microsoft-com:vml" xmlns:wp14="http://schemas.microsoft.com/office/word/2010/wordprocessingDrawing" xmlns:wp="http://schemas.openxmlformats.org/drawingml/2006/wordprocessingDrawing" xmlns:w10="urn:schemas-microsoft-com:office:word" xmlns:w="http://schemas.openxmlformats.org/wordprocessingml/2006/main" xmlns:w14="http://schemas.microsoft.com/office/word/2010/wordml" xmlns:w15="http://schemas.microsoft.com/office/word/2012/wordml" xmlns:wpg="http://schemas.microsoft.com/office/word/2010/wordprocessingGroup" xmlns:wpi="http://schemas.microsoft.com/office/word/2010/wordprocessingInk" xmlns:wne="http://schemas.microsoft.com/office/word/2006/wordml" xmlns:wps="http://schemas.microsoft.com/office/word/2010/wordprocessingShape" mc:Ignorable="w14 w15 wp14">
+  <w:abstractNum w:abstractNumId="0">
     <w:nsid w:val="04BF42D8"/>
     <w:multiLevelType w:val="hybridMultilevel"/>
     <w:tmpl w:val="CEF0598C"/>
@@ -17203,7 +17291,7 @@
       </w:pPr>
     </w:lvl>
   </w:abstractNum>
-  <w:abstractNum w:abstractNumId="1" w15:restartNumberingAfterBreak="0">
+  <w:abstractNum w:abstractNumId="1">
     <w:nsid w:val="05746C5F"/>
     <w:multiLevelType w:val="hybridMultilevel"/>
     <w:tmpl w:val="07E2A4A2"/>
@@ -17292,7 +17380,7 @@
       </w:pPr>
     </w:lvl>
   </w:abstractNum>
-  <w:abstractNum w:abstractNumId="2" w15:restartNumberingAfterBreak="0">
+  <w:abstractNum w:abstractNumId="2">
     <w:nsid w:val="0C943C8D"/>
     <w:multiLevelType w:val="hybridMultilevel"/>
     <w:tmpl w:val="A27299EC"/>
@@ -17381,7 +17469,7 @@
       </w:pPr>
     </w:lvl>
   </w:abstractNum>
-  <w:abstractNum w:abstractNumId="3" w15:restartNumberingAfterBreak="0">
+  <w:abstractNum w:abstractNumId="3">
     <w:nsid w:val="0F956D85"/>
     <w:multiLevelType w:val="hybridMultilevel"/>
     <w:tmpl w:val="5F001546"/>
@@ -17494,7 +17582,7 @@
       </w:rPr>
     </w:lvl>
   </w:abstractNum>
-  <w:abstractNum w:abstractNumId="4" w15:restartNumberingAfterBreak="0">
+  <w:abstractNum w:abstractNumId="4">
     <w:nsid w:val="153C6330"/>
     <w:multiLevelType w:val="hybridMultilevel"/>
     <w:tmpl w:val="ED2C4182"/>
@@ -17583,7 +17671,7 @@
       </w:pPr>
     </w:lvl>
   </w:abstractNum>
-  <w:abstractNum w:abstractNumId="5" w15:restartNumberingAfterBreak="0">
+  <w:abstractNum w:abstractNumId="5">
     <w:nsid w:val="156F754F"/>
     <w:multiLevelType w:val="hybridMultilevel"/>
     <w:tmpl w:val="F83E0738"/>
@@ -17672,7 +17760,7 @@
       </w:pPr>
     </w:lvl>
   </w:abstractNum>
-  <w:abstractNum w:abstractNumId="6" w15:restartNumberingAfterBreak="0">
+  <w:abstractNum w:abstractNumId="6">
     <w:nsid w:val="20B73729"/>
     <w:multiLevelType w:val="hybridMultilevel"/>
     <w:tmpl w:val="819A83E2"/>
@@ -17761,7 +17849,7 @@
       </w:pPr>
     </w:lvl>
   </w:abstractNum>
-  <w:abstractNum w:abstractNumId="7" w15:restartNumberingAfterBreak="0">
+  <w:abstractNum w:abstractNumId="7">
     <w:nsid w:val="21E86D77"/>
     <w:multiLevelType w:val="hybridMultilevel"/>
     <w:tmpl w:val="A27299EC"/>
@@ -17850,7 +17938,7 @@
       </w:pPr>
     </w:lvl>
   </w:abstractNum>
-  <w:abstractNum w:abstractNumId="8" w15:restartNumberingAfterBreak="0">
+  <w:abstractNum w:abstractNumId="8">
     <w:nsid w:val="2B982868"/>
     <w:multiLevelType w:val="hybridMultilevel"/>
     <w:tmpl w:val="99C6D3DA"/>
@@ -17939,7 +18027,7 @@
       </w:pPr>
     </w:lvl>
   </w:abstractNum>
-  <w:abstractNum w:abstractNumId="9" w15:restartNumberingAfterBreak="0">
+  <w:abstractNum w:abstractNumId="9">
     <w:nsid w:val="2F005CE4"/>
     <w:multiLevelType w:val="hybridMultilevel"/>
     <w:tmpl w:val="B4CC6620"/>
@@ -18052,7 +18140,7 @@
       </w:rPr>
     </w:lvl>
   </w:abstractNum>
-  <w:abstractNum w:abstractNumId="10" w15:restartNumberingAfterBreak="0">
+  <w:abstractNum w:abstractNumId="10">
     <w:nsid w:val="2F2260A0"/>
     <w:multiLevelType w:val="hybridMultilevel"/>
     <w:tmpl w:val="656C408A"/>
@@ -18141,7 +18229,7 @@
       </w:pPr>
     </w:lvl>
   </w:abstractNum>
-  <w:abstractNum w:abstractNumId="11" w15:restartNumberingAfterBreak="0">
+  <w:abstractNum w:abstractNumId="11">
     <w:nsid w:val="31FA7CEE"/>
     <w:multiLevelType w:val="hybridMultilevel"/>
     <w:tmpl w:val="1982F468"/>
@@ -18230,7 +18318,7 @@
       </w:pPr>
     </w:lvl>
   </w:abstractNum>
-  <w:abstractNum w:abstractNumId="12" w15:restartNumberingAfterBreak="0">
+  <w:abstractNum w:abstractNumId="12">
     <w:nsid w:val="36D2562D"/>
     <w:multiLevelType w:val="hybridMultilevel"/>
     <w:tmpl w:val="973EC54A"/>
@@ -18343,7 +18431,7 @@
       </w:rPr>
     </w:lvl>
   </w:abstractNum>
-  <w:abstractNum w:abstractNumId="13" w15:restartNumberingAfterBreak="0">
+  <w:abstractNum w:abstractNumId="13">
     <w:nsid w:val="37DC2A4E"/>
     <w:multiLevelType w:val="hybridMultilevel"/>
     <w:tmpl w:val="7042256E"/>
@@ -18432,7 +18520,7 @@
       </w:pPr>
     </w:lvl>
   </w:abstractNum>
-  <w:abstractNum w:abstractNumId="14" w15:restartNumberingAfterBreak="0">
+  <w:abstractNum w:abstractNumId="14">
     <w:nsid w:val="3F072283"/>
     <w:multiLevelType w:val="hybridMultilevel"/>
     <w:tmpl w:val="BE0A3888"/>
@@ -18521,7 +18609,7 @@
       </w:pPr>
     </w:lvl>
   </w:abstractNum>
-  <w:abstractNum w:abstractNumId="15" w15:restartNumberingAfterBreak="0">
+  <w:abstractNum w:abstractNumId="15">
     <w:nsid w:val="45465CA0"/>
     <w:multiLevelType w:val="multilevel"/>
     <w:tmpl w:val="100A0025"/>
@@ -18616,7 +18704,7 @@
       </w:pPr>
     </w:lvl>
   </w:abstractNum>
-  <w:abstractNum w:abstractNumId="16" w15:restartNumberingAfterBreak="0">
+  <w:abstractNum w:abstractNumId="16">
     <w:nsid w:val="5235102B"/>
     <w:multiLevelType w:val="hybridMultilevel"/>
     <w:tmpl w:val="63169BFE"/>
@@ -18705,7 +18793,7 @@
       </w:pPr>
     </w:lvl>
   </w:abstractNum>
-  <w:abstractNum w:abstractNumId="17" w15:restartNumberingAfterBreak="0">
+  <w:abstractNum w:abstractNumId="17">
     <w:nsid w:val="5B906F11"/>
     <w:multiLevelType w:val="hybridMultilevel"/>
     <w:tmpl w:val="406E3A7C"/>
@@ -18818,7 +18906,7 @@
       </w:rPr>
     </w:lvl>
   </w:abstractNum>
-  <w:abstractNum w:abstractNumId="18" w15:restartNumberingAfterBreak="0">
+  <w:abstractNum w:abstractNumId="18">
     <w:nsid w:val="5BE5375E"/>
     <w:multiLevelType w:val="hybridMultilevel"/>
     <w:tmpl w:val="333C11E8"/>
@@ -18907,7 +18995,7 @@
       </w:pPr>
     </w:lvl>
   </w:abstractNum>
-  <w:abstractNum w:abstractNumId="19" w15:restartNumberingAfterBreak="0">
+  <w:abstractNum w:abstractNumId="19">
     <w:nsid w:val="5C904679"/>
     <w:multiLevelType w:val="hybridMultilevel"/>
     <w:tmpl w:val="A27299EC"/>
@@ -18996,7 +19084,7 @@
       </w:pPr>
     </w:lvl>
   </w:abstractNum>
-  <w:abstractNum w:abstractNumId="20" w15:restartNumberingAfterBreak="0">
+  <w:abstractNum w:abstractNumId="20">
     <w:nsid w:val="5F0F7D50"/>
     <w:multiLevelType w:val="hybridMultilevel"/>
     <w:tmpl w:val="ED2C4182"/>
@@ -19085,7 +19173,7 @@
       </w:pPr>
     </w:lvl>
   </w:abstractNum>
-  <w:abstractNum w:abstractNumId="21" w15:restartNumberingAfterBreak="0">
+  <w:abstractNum w:abstractNumId="21">
     <w:nsid w:val="60155897"/>
     <w:multiLevelType w:val="hybridMultilevel"/>
     <w:tmpl w:val="5CB28278"/>
@@ -19174,7 +19262,7 @@
       </w:pPr>
     </w:lvl>
   </w:abstractNum>
-  <w:abstractNum w:abstractNumId="22" w15:restartNumberingAfterBreak="0">
+  <w:abstractNum w:abstractNumId="22">
     <w:nsid w:val="611F2690"/>
     <w:multiLevelType w:val="multilevel"/>
     <w:tmpl w:val="B3C2B4BE"/>
@@ -19295,7 +19383,7 @@
       </w:rPr>
     </w:lvl>
   </w:abstractNum>
-  <w:abstractNum w:abstractNumId="23" w15:restartNumberingAfterBreak="0">
+  <w:abstractNum w:abstractNumId="23">
     <w:nsid w:val="6F2A7A72"/>
     <w:multiLevelType w:val="hybridMultilevel"/>
     <w:tmpl w:val="6EDA07DE"/>
@@ -19515,7 +19603,7 @@
 </file>
 
 <file path=word/styles.xml><?xml version="1.0" encoding="utf-8"?>
-<w:styles xmlns:mc="http://schemas.openxmlformats.org/markup-compatibility/2006" xmlns:r="http://schemas.openxmlformats.org/officeDocument/2006/relationships" xmlns:w="http://schemas.openxmlformats.org/wordprocessingml/2006/main" xmlns:w14="http://schemas.microsoft.com/office/word/2010/wordml" xmlns:w15="http://schemas.microsoft.com/office/word/2012/wordml" xmlns:w16se="http://schemas.microsoft.com/office/word/2015/wordml/symex" mc:Ignorable="w14 w15 w16se">
+<w:styles xmlns:mc="http://schemas.openxmlformats.org/markup-compatibility/2006" xmlns:r="http://schemas.openxmlformats.org/officeDocument/2006/relationships" xmlns:w="http://schemas.openxmlformats.org/wordprocessingml/2006/main" xmlns:w14="http://schemas.microsoft.com/office/word/2010/wordml" xmlns:w15="http://schemas.microsoft.com/office/word/2012/wordml" mc:Ignorable="w14 w15">
   <w:docDefaults>
     <w:rPrDefault>
       <w:rPr>
@@ -20199,6 +20287,7 @@
     <w:uiPriority w:val="59"/>
     <w:rsid w:val="00D65D22"/>
     <w:tblPr>
+      <w:tblInd w:w="0" w:type="dxa"/>
       <w:tblBorders>
         <w:top w:val="single" w:sz="4" w:space="0" w:color="auto"/>
         <w:left w:val="single" w:sz="4" w:space="0" w:color="auto"/>
@@ -20207,6 +20296,12 @@
         <w:insideH w:val="single" w:sz="4" w:space="0" w:color="auto"/>
         <w:insideV w:val="single" w:sz="4" w:space="0" w:color="auto"/>
       </w:tblBorders>
+      <w:tblCellMar>
+        <w:top w:w="0" w:type="dxa"/>
+        <w:left w:w="108" w:type="dxa"/>
+        <w:bottom w:w="0" w:type="dxa"/>
+        <w:right w:w="108" w:type="dxa"/>
+      </w:tblCellMar>
     </w:tblPr>
   </w:style>
   <w:style w:type="character" w:styleId="Hipervnculo">
@@ -20479,12 +20574,19 @@
     <w:tblPr>
       <w:tblStyleRowBandSize w:val="1"/>
       <w:tblStyleColBandSize w:val="1"/>
+      <w:tblInd w:w="0" w:type="dxa"/>
       <w:tblBorders>
         <w:top w:val="single" w:sz="8" w:space="0" w:color="878786" w:themeColor="text1"/>
         <w:left w:val="single" w:sz="8" w:space="0" w:color="878786" w:themeColor="text1"/>
         <w:bottom w:val="single" w:sz="8" w:space="0" w:color="878786" w:themeColor="text1"/>
         <w:right w:val="single" w:sz="8" w:space="0" w:color="878786" w:themeColor="text1"/>
       </w:tblBorders>
+      <w:tblCellMar>
+        <w:top w:w="0" w:type="dxa"/>
+        <w:left w:w="108" w:type="dxa"/>
+        <w:bottom w:w="0" w:type="dxa"/>
+        <w:right w:w="108" w:type="dxa"/>
+      </w:tblCellMar>
     </w:tblPr>
     <w:tblStylePr w:type="firstRow">
       <w:pPr>
@@ -20553,11 +20655,11 @@
       </w:tcPr>
     </w:tblStylePr>
   </w:style>
-  <w:style w:type="paragraph" w:styleId="Ttulo">
+  <w:style w:type="paragraph" w:styleId="Puesto">
     <w:name w:val="Title"/>
     <w:basedOn w:val="Normal"/>
     <w:next w:val="Normal"/>
-    <w:link w:val="TtuloCar"/>
+    <w:link w:val="PuestoCar"/>
     <w:qFormat/>
     <w:rsid w:val="005E1F27"/>
     <w:pPr>
@@ -20577,10 +20679,10 @@
       <w:lang w:val="es-ES" w:eastAsia="es-ES"/>
     </w:rPr>
   </w:style>
-  <w:style w:type="character" w:customStyle="1" w:styleId="TtuloCar">
-    <w:name w:val="Título Car"/>
+  <w:style w:type="character" w:customStyle="1" w:styleId="PuestoCar">
+    <w:name w:val="Puesto Car"/>
     <w:basedOn w:val="Fuentedeprrafopredeter"/>
-    <w:link w:val="Ttulo"/>
+    <w:link w:val="Puesto"/>
     <w:rsid w:val="005E1F27"/>
     <w:rPr>
       <w:rFonts w:asciiTheme="majorHAnsi" w:eastAsiaTheme="majorEastAsia" w:hAnsiTheme="majorHAnsi" w:cstheme="majorBidi"/>
@@ -20620,7 +20722,15 @@
     <w:name w:val="Table Simple 2"/>
     <w:basedOn w:val="Tablanormal"/>
     <w:rsid w:val="00E05DA6"/>
-    <w:tblPr/>
+    <w:tblPr>
+      <w:tblInd w:w="0" w:type="dxa"/>
+      <w:tblCellMar>
+        <w:top w:w="0" w:type="dxa"/>
+        <w:left w:w="108" w:type="dxa"/>
+        <w:bottom w:w="0" w:type="dxa"/>
+        <w:right w:w="108" w:type="dxa"/>
+      </w:tblCellMar>
+    </w:tblPr>
     <w:tblStylePr w:type="firstRow">
       <w:rPr>
         <w:b/>
@@ -21060,7 +21170,7 @@
       <w:color w:val="auto"/>
     </w:rPr>
   </w:style>
-  <w:style w:type="paragraph" w:styleId="TtuloTDC">
+  <w:style w:type="paragraph" w:styleId="TtulodeTDC">
     <w:name w:val="TOC Heading"/>
     <w:basedOn w:val="Ttulo1"/>
     <w:next w:val="Normal"/>
@@ -21138,12 +21248,19 @@
     <w:tblPr>
       <w:tblStyleRowBandSize w:val="1"/>
       <w:tblStyleColBandSize w:val="1"/>
+      <w:tblInd w:w="0" w:type="dxa"/>
       <w:tblBorders>
         <w:top w:val="single" w:sz="8" w:space="0" w:color="BD1823" w:themeColor="accent1"/>
         <w:left w:val="single" w:sz="8" w:space="0" w:color="BD1823" w:themeColor="accent1"/>
         <w:bottom w:val="single" w:sz="8" w:space="0" w:color="BD1823" w:themeColor="accent1"/>
         <w:right w:val="single" w:sz="8" w:space="0" w:color="BD1823" w:themeColor="accent1"/>
       </w:tblBorders>
+      <w:tblCellMar>
+        <w:top w:w="0" w:type="dxa"/>
+        <w:left w:w="108" w:type="dxa"/>
+        <w:bottom w:w="0" w:type="dxa"/>
+        <w:right w:w="108" w:type="dxa"/>
+      </w:tblCellMar>
     </w:tblPr>
     <w:tblStylePr w:type="firstRow">
       <w:rPr>
@@ -21246,7 +21363,7 @@
   </w:style>
   <w:style w:type="paragraph" w:customStyle="1" w:styleId="PersonalName">
     <w:name w:val="Personal Name"/>
-    <w:basedOn w:val="Ttulo"/>
+    <w:basedOn w:val="Puesto"/>
     <w:rsid w:val="005E1F27"/>
     <w:rPr>
       <w:b/>
@@ -21264,6 +21381,7 @@
     <w:tblPr>
       <w:tblStyleRowBandSize w:val="1"/>
       <w:tblStyleColBandSize w:val="1"/>
+      <w:tblInd w:w="0" w:type="dxa"/>
       <w:tblBorders>
         <w:top w:val="single" w:sz="4" w:space="0" w:color="FEFFFF" w:themeColor="background1"/>
         <w:left w:val="single" w:sz="4" w:space="0" w:color="FEFFFF" w:themeColor="background1"/>
@@ -21272,6 +21390,12 @@
         <w:insideH w:val="single" w:sz="4" w:space="0" w:color="FEFFFF" w:themeColor="background1"/>
         <w:insideV w:val="single" w:sz="4" w:space="0" w:color="FEFFFF" w:themeColor="background1"/>
       </w:tblBorders>
+      <w:tblCellMar>
+        <w:top w:w="0" w:type="dxa"/>
+        <w:left w:w="108" w:type="dxa"/>
+        <w:bottom w:w="0" w:type="dxa"/>
+        <w:right w:w="108" w:type="dxa"/>
+      </w:tblCellMar>
     </w:tblPr>
     <w:tcPr>
       <w:shd w:val="clear" w:color="auto" w:fill="E7E7E6" w:themeFill="text1" w:themeFillTint="33"/>
@@ -21367,6 +21491,7 @@
     <w:tblPr>
       <w:tblStyleRowBandSize w:val="1"/>
       <w:tblStyleColBandSize w:val="1"/>
+      <w:tblInd w:w="0" w:type="dxa"/>
       <w:tblBorders>
         <w:top w:val="single" w:sz="4" w:space="0" w:color="CFD0CF" w:themeColor="accent6" w:themeTint="99"/>
         <w:left w:val="single" w:sz="4" w:space="0" w:color="CFD0CF" w:themeColor="accent6" w:themeTint="99"/>
@@ -21375,6 +21500,12 @@
         <w:insideH w:val="single" w:sz="4" w:space="0" w:color="CFD0CF" w:themeColor="accent6" w:themeTint="99"/>
         <w:insideV w:val="single" w:sz="4" w:space="0" w:color="CFD0CF" w:themeColor="accent6" w:themeTint="99"/>
       </w:tblBorders>
+      <w:tblCellMar>
+        <w:top w:w="0" w:type="dxa"/>
+        <w:left w:w="108" w:type="dxa"/>
+        <w:bottom w:w="0" w:type="dxa"/>
+        <w:right w:w="108" w:type="dxa"/>
+      </w:tblCellMar>
     </w:tblPr>
     <w:tblStylePr w:type="firstRow">
       <w:rPr>
@@ -21440,12 +21571,19 @@
     <w:tblPr>
       <w:tblStyleRowBandSize w:val="1"/>
       <w:tblStyleColBandSize w:val="1"/>
+      <w:tblInd w:w="0" w:type="dxa"/>
       <w:tblBorders>
         <w:top w:val="single" w:sz="4" w:space="0" w:color="BD1823" w:themeColor="accent1"/>
         <w:left w:val="single" w:sz="4" w:space="0" w:color="BD1823" w:themeColor="accent1"/>
         <w:bottom w:val="single" w:sz="4" w:space="0" w:color="BD1823" w:themeColor="accent1"/>
         <w:right w:val="single" w:sz="4" w:space="0" w:color="BD1823" w:themeColor="accent1"/>
       </w:tblBorders>
+      <w:tblCellMar>
+        <w:top w:w="0" w:type="dxa"/>
+        <w:left w:w="108" w:type="dxa"/>
+        <w:bottom w:w="0" w:type="dxa"/>
+        <w:right w:w="108" w:type="dxa"/>
+      </w:tblCellMar>
     </w:tblPr>
     <w:tblStylePr w:type="firstRow">
       <w:rPr>
@@ -21561,6 +21699,7 @@
     <w:tblPr>
       <w:tblStyleRowBandSize w:val="1"/>
       <w:tblStyleColBandSize w:val="1"/>
+      <w:tblInd w:w="0" w:type="dxa"/>
       <w:tblBorders>
         <w:top w:val="single" w:sz="4" w:space="0" w:color="F1959B" w:themeColor="accent1" w:themeTint="66"/>
         <w:left w:val="single" w:sz="4" w:space="0" w:color="F1959B" w:themeColor="accent1" w:themeTint="66"/>
@@ -21569,6 +21708,12 @@
         <w:insideH w:val="single" w:sz="4" w:space="0" w:color="F1959B" w:themeColor="accent1" w:themeTint="66"/>
         <w:insideV w:val="single" w:sz="4" w:space="0" w:color="F1959B" w:themeColor="accent1" w:themeTint="66"/>
       </w:tblBorders>
+      <w:tblCellMar>
+        <w:top w:w="0" w:type="dxa"/>
+        <w:left w:w="108" w:type="dxa"/>
+        <w:bottom w:w="0" w:type="dxa"/>
+        <w:right w:w="108" w:type="dxa"/>
+      </w:tblCellMar>
     </w:tblPr>
     <w:tblStylePr w:type="firstRow">
       <w:rPr>
@@ -21615,12 +21760,19 @@
     <w:tblPr>
       <w:tblStyleRowBandSize w:val="1"/>
       <w:tblStyleColBandSize w:val="1"/>
+      <w:tblInd w:w="0" w:type="dxa"/>
       <w:tblBorders>
         <w:top w:val="single" w:sz="4" w:space="0" w:color="BD1823" w:themeColor="accent1"/>
         <w:left w:val="single" w:sz="4" w:space="0" w:color="BD1823" w:themeColor="accent1"/>
         <w:bottom w:val="single" w:sz="4" w:space="0" w:color="BD1823" w:themeColor="accent1"/>
         <w:right w:val="single" w:sz="4" w:space="0" w:color="BD1823" w:themeColor="accent1"/>
       </w:tblBorders>
+      <w:tblCellMar>
+        <w:top w:w="0" w:type="dxa"/>
+        <w:left w:w="108" w:type="dxa"/>
+        <w:bottom w:w="0" w:type="dxa"/>
+        <w:right w:w="108" w:type="dxa"/>
+      </w:tblCellMar>
     </w:tblPr>
     <w:tblStylePr w:type="firstRow">
       <w:rPr>
@@ -21745,6 +21897,7 @@
     <w:tblPr>
       <w:tblStyleRowBandSize w:val="1"/>
       <w:tblStyleColBandSize w:val="1"/>
+      <w:tblInd w:w="0" w:type="dxa"/>
       <w:tblBorders>
         <w:top w:val="single" w:sz="4" w:space="0" w:color="EB6069" w:themeColor="accent1" w:themeTint="99"/>
         <w:left w:val="single" w:sz="4" w:space="0" w:color="EB6069" w:themeColor="accent1" w:themeTint="99"/>
@@ -21753,6 +21906,12 @@
         <w:insideH w:val="single" w:sz="4" w:space="0" w:color="EB6069" w:themeColor="accent1" w:themeTint="99"/>
         <w:insideV w:val="single" w:sz="4" w:space="0" w:color="EB6069" w:themeColor="accent1" w:themeTint="99"/>
       </w:tblBorders>
+      <w:tblCellMar>
+        <w:top w:w="0" w:type="dxa"/>
+        <w:left w:w="108" w:type="dxa"/>
+        <w:bottom w:w="0" w:type="dxa"/>
+        <w:right w:w="108" w:type="dxa"/>
+      </w:tblCellMar>
     </w:tblPr>
     <w:tblStylePr w:type="firstRow">
       <w:rPr>
@@ -22071,6 +22230,7 @@
     <w:tblPr>
       <w:tblStyleRowBandSize w:val="1"/>
       <w:tblStyleColBandSize w:val="1"/>
+      <w:tblInd w:w="0" w:type="dxa"/>
       <w:tblBorders>
         <w:top w:val="single" w:sz="4" w:space="0" w:color="FEFFFF" w:themeColor="background1"/>
         <w:left w:val="single" w:sz="4" w:space="0" w:color="FEFFFF" w:themeColor="background1"/>
@@ -22079,6 +22239,12 @@
         <w:insideH w:val="single" w:sz="4" w:space="0" w:color="FEFFFF" w:themeColor="background1"/>
         <w:insideV w:val="single" w:sz="4" w:space="0" w:color="FEFFFF" w:themeColor="background1"/>
       </w:tblBorders>
+      <w:tblCellMar>
+        <w:top w:w="0" w:type="dxa"/>
+        <w:left w:w="108" w:type="dxa"/>
+        <w:bottom w:w="0" w:type="dxa"/>
+        <w:right w:w="108" w:type="dxa"/>
+      </w:tblCellMar>
     </w:tblPr>
     <w:tcPr>
       <w:shd w:val="clear" w:color="auto" w:fill="DDDDDC" w:themeFill="accent5" w:themeFillTint="33"/>
@@ -22181,6 +22347,7 @@
     <w:tblPr>
       <w:tblStyleRowBandSize w:val="1"/>
       <w:tblStyleColBandSize w:val="1"/>
+      <w:tblInd w:w="0" w:type="dxa"/>
       <w:tblBorders>
         <w:top w:val="single" w:sz="4" w:space="0" w:color="FEFFFF" w:themeColor="background1"/>
         <w:left w:val="single" w:sz="4" w:space="0" w:color="FEFFFF" w:themeColor="background1"/>
@@ -22189,6 +22356,12 @@
         <w:insideH w:val="single" w:sz="4" w:space="0" w:color="FEFFFF" w:themeColor="background1"/>
         <w:insideV w:val="single" w:sz="4" w:space="0" w:color="FEFFFF" w:themeColor="background1"/>
       </w:tblBorders>
+      <w:tblCellMar>
+        <w:top w:w="0" w:type="dxa"/>
+        <w:left w:w="108" w:type="dxa"/>
+        <w:bottom w:w="0" w:type="dxa"/>
+        <w:right w:w="108" w:type="dxa"/>
+      </w:tblCellMar>
     </w:tblPr>
     <w:tcPr>
       <w:shd w:val="clear" w:color="auto" w:fill="E7E7E6" w:themeFill="text1" w:themeFillTint="33"/>
@@ -22284,6 +22457,7 @@
     <w:tblPr>
       <w:tblStyleRowBandSize w:val="1"/>
       <w:tblStyleColBandSize w:val="1"/>
+      <w:tblInd w:w="0" w:type="dxa"/>
       <w:tblBorders>
         <w:top w:val="single" w:sz="4" w:space="0" w:color="9A9A99" w:themeColor="accent5" w:themeTint="99"/>
         <w:left w:val="single" w:sz="4" w:space="0" w:color="9A9A99" w:themeColor="accent5" w:themeTint="99"/>
@@ -22292,6 +22466,12 @@
         <w:insideH w:val="single" w:sz="4" w:space="0" w:color="9A9A99" w:themeColor="accent5" w:themeTint="99"/>
         <w:insideV w:val="single" w:sz="4" w:space="0" w:color="9A9A99" w:themeColor="accent5" w:themeTint="99"/>
       </w:tblBorders>
+      <w:tblCellMar>
+        <w:top w:w="0" w:type="dxa"/>
+        <w:left w:w="108" w:type="dxa"/>
+        <w:bottom w:w="0" w:type="dxa"/>
+        <w:right w:w="108" w:type="dxa"/>
+      </w:tblCellMar>
     </w:tblPr>
     <w:tblStylePr w:type="firstRow">
       <w:rPr>
@@ -22365,6 +22545,7 @@
     <w:tblPr>
       <w:tblStyleRowBandSize w:val="1"/>
       <w:tblStyleColBandSize w:val="1"/>
+      <w:tblInd w:w="0" w:type="dxa"/>
       <w:tblBorders>
         <w:top w:val="single" w:sz="4" w:space="0" w:color="FEFFFF" w:themeColor="background1"/>
         <w:left w:val="single" w:sz="4" w:space="0" w:color="FEFFFF" w:themeColor="background1"/>
@@ -22373,6 +22554,12 @@
         <w:insideH w:val="single" w:sz="4" w:space="0" w:color="FEFFFF" w:themeColor="background1"/>
         <w:insideV w:val="single" w:sz="4" w:space="0" w:color="FEFFFF" w:themeColor="background1"/>
       </w:tblBorders>
+      <w:tblCellMar>
+        <w:top w:w="0" w:type="dxa"/>
+        <w:left w:w="108" w:type="dxa"/>
+        <w:bottom w:w="0" w:type="dxa"/>
+        <w:right w:w="108" w:type="dxa"/>
+      </w:tblCellMar>
     </w:tblPr>
     <w:tcPr>
       <w:shd w:val="clear" w:color="auto" w:fill="E7E7E6" w:themeFill="text1" w:themeFillTint="33"/>
@@ -22722,7 +22909,7 @@
 </file>
 
 <file path=customXml/itemProps1.xml><?xml version="1.0" encoding="utf-8"?>
-<ds:datastoreItem xmlns:ds="http://schemas.openxmlformats.org/officeDocument/2006/customXml" ds:itemID="{65E16CC9-5C71-4CBB-9A6E-89DA4C7A0FFD}">
+<ds:datastoreItem xmlns:ds="http://schemas.openxmlformats.org/officeDocument/2006/customXml" ds:itemID="{2A178278-EB65-4498-AE78-D570C4C9C3E9}">
   <ds:schemaRefs>
     <ds:schemaRef ds:uri="http://schemas.openxmlformats.org/officeDocument/2006/bibliography"/>
   </ds:schemaRefs>

</xml_diff>